<commit_message>
Finished ex 5 and 6
</commit_message>
<xml_diff>
--- a/Delivery1.docx
+++ b/Delivery1.docx
@@ -2290,7 +2290,7 @@
         <w:rPr>
           <w:rStyle w:val="StringTok"/>
         </w:rPr>
-        <w:t xml:space="preserve">"Added points using expression from Exercice 1"</w:t>
+        <w:t xml:space="preserve">"Added points using expression from Exercise 1"</w:t>
       </w:r>
       <w:r>
         <w:rPr>
@@ -2958,6 +2958,2193 @@
       </w:r>
     </w:p>
     <w:bookmarkEnd w:id="35"/>
+    <w:bookmarkStart w:id="42" w:name="exercise-5"/>
+    <w:p>
+      <w:pPr>
+        <w:pStyle w:val="Heading1"/>
+      </w:pPr>
+      <w:r>
+        <w:t xml:space="preserve">Exercise 5</w:t>
+      </w:r>
+    </w:p>
+    <w:p>
+      <w:pPr>
+        <w:pStyle w:val="SourceCode"/>
+      </w:pPr>
+      <w:r>
+        <w:rPr>
+          <w:rStyle w:val="NormalTok"/>
+        </w:rPr>
+        <w:t xml:space="preserve">A </w:t>
+      </w:r>
+      <w:r>
+        <w:rPr>
+          <w:rStyle w:val="OtherTok"/>
+        </w:rPr>
+        <w:t xml:space="preserve">&lt;-</w:t>
+      </w:r>
+      <w:r>
+        <w:rPr>
+          <w:rStyle w:val="NormalTok"/>
+        </w:rPr>
+        <w:t xml:space="preserve"> </w:t>
+      </w:r>
+      <w:r>
+        <w:rPr>
+          <w:rStyle w:val="FunctionTok"/>
+        </w:rPr>
+        <w:t xml:space="preserve">min</w:t>
+      </w:r>
+      <w:r>
+        <w:rPr>
+          <w:rStyle w:val="NormalTok"/>
+        </w:rPr>
+        <w:t xml:space="preserve">(x) </w:t>
+      </w:r>
+      <w:r>
+        <w:rPr>
+          <w:rStyle w:val="SpecialCharTok"/>
+        </w:rPr>
+        <w:t xml:space="preserve">-</w:t>
+      </w:r>
+      <w:r>
+        <w:rPr>
+          <w:rStyle w:val="NormalTok"/>
+        </w:rPr>
+        <w:t xml:space="preserve"> </w:t>
+      </w:r>
+      <w:r>
+        <w:rPr>
+          <w:rStyle w:val="FloatTok"/>
+        </w:rPr>
+        <w:t xml:space="preserve">0.05</w:t>
+      </w:r>
+      <w:r>
+        <w:rPr>
+          <w:rStyle w:val="NormalTok"/>
+        </w:rPr>
+        <w:t xml:space="preserve"> </w:t>
+      </w:r>
+      <w:r>
+        <w:rPr>
+          <w:rStyle w:val="SpecialCharTok"/>
+        </w:rPr>
+        <w:t xml:space="preserve">*</w:t>
+      </w:r>
+      <w:r>
+        <w:rPr>
+          <w:rStyle w:val="NormalTok"/>
+        </w:rPr>
+        <w:t xml:space="preserve"> </w:t>
+      </w:r>
+      <w:r>
+        <w:rPr>
+          <w:rStyle w:val="FunctionTok"/>
+        </w:rPr>
+        <w:t xml:space="preserve">diff</w:t>
+      </w:r>
+      <w:r>
+        <w:rPr>
+          <w:rStyle w:val="NormalTok"/>
+        </w:rPr>
+        <w:t xml:space="preserve">(</w:t>
+      </w:r>
+      <w:r>
+        <w:rPr>
+          <w:rStyle w:val="FunctionTok"/>
+        </w:rPr>
+        <w:t xml:space="preserve">range</w:t>
+      </w:r>
+      <w:r>
+        <w:rPr>
+          <w:rStyle w:val="NormalTok"/>
+        </w:rPr>
+        <w:t xml:space="preserve">(x))</w:t>
+      </w:r>
+      <w:r>
+        <w:br/>
+      </w:r>
+      <w:r>
+        <w:rPr>
+          <w:rStyle w:val="NormalTok"/>
+        </w:rPr>
+        <w:t xml:space="preserve">Z </w:t>
+      </w:r>
+      <w:r>
+        <w:rPr>
+          <w:rStyle w:val="OtherTok"/>
+        </w:rPr>
+        <w:t xml:space="preserve">&lt;-</w:t>
+      </w:r>
+      <w:r>
+        <w:rPr>
+          <w:rStyle w:val="NormalTok"/>
+        </w:rPr>
+        <w:t xml:space="preserve"> </w:t>
+      </w:r>
+      <w:r>
+        <w:rPr>
+          <w:rStyle w:val="FunctionTok"/>
+        </w:rPr>
+        <w:t xml:space="preserve">max</w:t>
+      </w:r>
+      <w:r>
+        <w:rPr>
+          <w:rStyle w:val="NormalTok"/>
+        </w:rPr>
+        <w:t xml:space="preserve">(x) </w:t>
+      </w:r>
+      <w:r>
+        <w:rPr>
+          <w:rStyle w:val="SpecialCharTok"/>
+        </w:rPr>
+        <w:t xml:space="preserve">+</w:t>
+      </w:r>
+      <w:r>
+        <w:rPr>
+          <w:rStyle w:val="NormalTok"/>
+        </w:rPr>
+        <w:t xml:space="preserve"> </w:t>
+      </w:r>
+      <w:r>
+        <w:rPr>
+          <w:rStyle w:val="FloatTok"/>
+        </w:rPr>
+        <w:t xml:space="preserve">0.05</w:t>
+      </w:r>
+      <w:r>
+        <w:rPr>
+          <w:rStyle w:val="NormalTok"/>
+        </w:rPr>
+        <w:t xml:space="preserve"> </w:t>
+      </w:r>
+      <w:r>
+        <w:rPr>
+          <w:rStyle w:val="SpecialCharTok"/>
+        </w:rPr>
+        <w:t xml:space="preserve">*</w:t>
+      </w:r>
+      <w:r>
+        <w:rPr>
+          <w:rStyle w:val="NormalTok"/>
+        </w:rPr>
+        <w:t xml:space="preserve"> </w:t>
+      </w:r>
+      <w:r>
+        <w:rPr>
+          <w:rStyle w:val="FunctionTok"/>
+        </w:rPr>
+        <w:t xml:space="preserve">diff</w:t>
+      </w:r>
+      <w:r>
+        <w:rPr>
+          <w:rStyle w:val="NormalTok"/>
+        </w:rPr>
+        <w:t xml:space="preserve">(</w:t>
+      </w:r>
+      <w:r>
+        <w:rPr>
+          <w:rStyle w:val="FunctionTok"/>
+        </w:rPr>
+        <w:t xml:space="preserve">range</w:t>
+      </w:r>
+      <w:r>
+        <w:rPr>
+          <w:rStyle w:val="NormalTok"/>
+        </w:rPr>
+        <w:t xml:space="preserve">(x))</w:t>
+      </w:r>
+      <w:r>
+        <w:br/>
+      </w:r>
+      <w:r>
+        <w:br/>
+      </w:r>
+      <w:r>
+        <w:rPr>
+          <w:rStyle w:val="NormalTok"/>
+        </w:rPr>
+        <w:t xml:space="preserve">nbr_values </w:t>
+      </w:r>
+      <w:r>
+        <w:rPr>
+          <w:rStyle w:val="OtherTok"/>
+        </w:rPr>
+        <w:t xml:space="preserve">&lt;-</w:t>
+      </w:r>
+      <w:r>
+        <w:rPr>
+          <w:rStyle w:val="NormalTok"/>
+        </w:rPr>
+        <w:t xml:space="preserve"> </w:t>
+      </w:r>
+      <w:r>
+        <w:rPr>
+          <w:rStyle w:val="FunctionTok"/>
+        </w:rPr>
+        <w:t xml:space="preserve">seq</w:t>
+      </w:r>
+      <w:r>
+        <w:rPr>
+          <w:rStyle w:val="NormalTok"/>
+        </w:rPr>
+        <w:t xml:space="preserve">(</w:t>
+      </w:r>
+      <w:r>
+        <w:rPr>
+          <w:rStyle w:val="DecValTok"/>
+        </w:rPr>
+        <w:t xml:space="preserve">1</w:t>
+      </w:r>
+      <w:r>
+        <w:rPr>
+          <w:rStyle w:val="NormalTok"/>
+        </w:rPr>
+        <w:t xml:space="preserve">, </w:t>
+      </w:r>
+      <w:r>
+        <w:rPr>
+          <w:rStyle w:val="DecValTok"/>
+        </w:rPr>
+        <w:t xml:space="preserve">15</w:t>
+      </w:r>
+      <w:r>
+        <w:rPr>
+          <w:rStyle w:val="NormalTok"/>
+        </w:rPr>
+        <w:t xml:space="preserve">)</w:t>
+      </w:r>
+      <w:r>
+        <w:br/>
+      </w:r>
+      <w:r>
+        <w:rPr>
+          <w:rStyle w:val="NormalTok"/>
+        </w:rPr>
+        <w:t xml:space="preserve">looCV_log_lik </w:t>
+      </w:r>
+      <w:r>
+        <w:rPr>
+          <w:rStyle w:val="OtherTok"/>
+        </w:rPr>
+        <w:t xml:space="preserve">&lt;-</w:t>
+      </w:r>
+      <w:r>
+        <w:rPr>
+          <w:rStyle w:val="NormalTok"/>
+        </w:rPr>
+        <w:t xml:space="preserve"> </w:t>
+      </w:r>
+      <w:r>
+        <w:rPr>
+          <w:rStyle w:val="FunctionTok"/>
+        </w:rPr>
+        <w:t xml:space="preserve">numeric</w:t>
+      </w:r>
+      <w:r>
+        <w:rPr>
+          <w:rStyle w:val="NormalTok"/>
+        </w:rPr>
+        <w:t xml:space="preserve">(</w:t>
+      </w:r>
+      <w:r>
+        <w:rPr>
+          <w:rStyle w:val="FunctionTok"/>
+        </w:rPr>
+        <w:t xml:space="preserve">length</w:t>
+      </w:r>
+      <w:r>
+        <w:rPr>
+          <w:rStyle w:val="NormalTok"/>
+        </w:rPr>
+        <w:t xml:space="preserve">(nbr_values))</w:t>
+      </w:r>
+      <w:r>
+        <w:br/>
+      </w:r>
+      <w:r>
+        <w:br/>
+      </w:r>
+      <w:r>
+        <w:rPr>
+          <w:rStyle w:val="ControlFlowTok"/>
+        </w:rPr>
+        <w:t xml:space="preserve">for</w:t>
+      </w:r>
+      <w:r>
+        <w:rPr>
+          <w:rStyle w:val="NormalTok"/>
+        </w:rPr>
+        <w:t xml:space="preserve"> (i </w:t>
+      </w:r>
+      <w:r>
+        <w:rPr>
+          <w:rStyle w:val="ControlFlowTok"/>
+        </w:rPr>
+        <w:t xml:space="preserve">in</w:t>
+      </w:r>
+      <w:r>
+        <w:rPr>
+          <w:rStyle w:val="NormalTok"/>
+        </w:rPr>
+        <w:t xml:space="preserve"> </w:t>
+      </w:r>
+      <w:r>
+        <w:rPr>
+          <w:rStyle w:val="DecValTok"/>
+        </w:rPr>
+        <w:t xml:space="preserve">1</w:t>
+      </w:r>
+      <w:r>
+        <w:rPr>
+          <w:rStyle w:val="SpecialCharTok"/>
+        </w:rPr>
+        <w:t xml:space="preserve">:</w:t>
+      </w:r>
+      <w:r>
+        <w:rPr>
+          <w:rStyle w:val="FunctionTok"/>
+        </w:rPr>
+        <w:t xml:space="preserve">length</w:t>
+      </w:r>
+      <w:r>
+        <w:rPr>
+          <w:rStyle w:val="NormalTok"/>
+        </w:rPr>
+        <w:t xml:space="preserve">(nbr_values)) {</w:t>
+      </w:r>
+      <w:r>
+        <w:br/>
+      </w:r>
+      <w:r>
+        <w:rPr>
+          <w:rStyle w:val="NormalTok"/>
+        </w:rPr>
+        <w:t xml:space="preserve">    nbr </w:t>
+      </w:r>
+      <w:r>
+        <w:rPr>
+          <w:rStyle w:val="OtherTok"/>
+        </w:rPr>
+        <w:t xml:space="preserve">&lt;-</w:t>
+      </w:r>
+      <w:r>
+        <w:rPr>
+          <w:rStyle w:val="NormalTok"/>
+        </w:rPr>
+        <w:t xml:space="preserve"> nbr_values[i]</w:t>
+      </w:r>
+      <w:r>
+        <w:br/>
+      </w:r>
+      <w:r>
+        <w:rPr>
+          <w:rStyle w:val="NormalTok"/>
+        </w:rPr>
+        <w:t xml:space="preserve">    hx </w:t>
+      </w:r>
+      <w:r>
+        <w:rPr>
+          <w:rStyle w:val="OtherTok"/>
+        </w:rPr>
+        <w:t xml:space="preserve">&lt;-</w:t>
+      </w:r>
+      <w:r>
+        <w:rPr>
+          <w:rStyle w:val="NormalTok"/>
+        </w:rPr>
+        <w:t xml:space="preserve"> </w:t>
+      </w:r>
+      <w:r>
+        <w:rPr>
+          <w:rStyle w:val="FunctionTok"/>
+        </w:rPr>
+        <w:t xml:space="preserve">hist</w:t>
+      </w:r>
+      <w:r>
+        <w:rPr>
+          <w:rStyle w:val="NormalTok"/>
+        </w:rPr>
+        <w:t xml:space="preserve">(x, </w:t>
+      </w:r>
+      <w:r>
+        <w:rPr>
+          <w:rStyle w:val="AttributeTok"/>
+        </w:rPr>
+        <w:t xml:space="preserve">breaks =</w:t>
+      </w:r>
+      <w:r>
+        <w:rPr>
+          <w:rStyle w:val="NormalTok"/>
+        </w:rPr>
+        <w:t xml:space="preserve"> </w:t>
+      </w:r>
+      <w:r>
+        <w:rPr>
+          <w:rStyle w:val="FunctionTok"/>
+        </w:rPr>
+        <w:t xml:space="preserve">seq</w:t>
+      </w:r>
+      <w:r>
+        <w:rPr>
+          <w:rStyle w:val="NormalTok"/>
+        </w:rPr>
+        <w:t xml:space="preserve">(A, Z, </w:t>
+      </w:r>
+      <w:r>
+        <w:rPr>
+          <w:rStyle w:val="AttributeTok"/>
+        </w:rPr>
+        <w:t xml:space="preserve">length =</w:t>
+      </w:r>
+      <w:r>
+        <w:rPr>
+          <w:rStyle w:val="NormalTok"/>
+        </w:rPr>
+        <w:t xml:space="preserve"> nbr </w:t>
+      </w:r>
+      <w:r>
+        <w:rPr>
+          <w:rStyle w:val="SpecialCharTok"/>
+        </w:rPr>
+        <w:t xml:space="preserve">+</w:t>
+      </w:r>
+      <w:r>
+        <w:rPr>
+          <w:rStyle w:val="NormalTok"/>
+        </w:rPr>
+        <w:t xml:space="preserve"> </w:t>
+      </w:r>
+      <w:r>
+        <w:rPr>
+          <w:rStyle w:val="DecValTok"/>
+        </w:rPr>
+        <w:t xml:space="preserve">1</w:t>
+      </w:r>
+      <w:r>
+        <w:rPr>
+          <w:rStyle w:val="NormalTok"/>
+        </w:rPr>
+        <w:t xml:space="preserve">), </w:t>
+      </w:r>
+      <w:r>
+        <w:rPr>
+          <w:rStyle w:val="AttributeTok"/>
+        </w:rPr>
+        <w:t xml:space="preserve">plot =</w:t>
+      </w:r>
+      <w:r>
+        <w:rPr>
+          <w:rStyle w:val="NormalTok"/>
+        </w:rPr>
+        <w:t xml:space="preserve"> </w:t>
+      </w:r>
+      <w:r>
+        <w:rPr>
+          <w:rStyle w:val="ConstantTok"/>
+        </w:rPr>
+        <w:t xml:space="preserve">FALSE</w:t>
+      </w:r>
+      <w:r>
+        <w:rPr>
+          <w:rStyle w:val="NormalTok"/>
+        </w:rPr>
+        <w:t xml:space="preserve">)</w:t>
+      </w:r>
+      <w:r>
+        <w:br/>
+      </w:r>
+      <w:r>
+        <w:rPr>
+          <w:rStyle w:val="NormalTok"/>
+        </w:rPr>
+        <w:t xml:space="preserve">    hx_f </w:t>
+      </w:r>
+      <w:r>
+        <w:rPr>
+          <w:rStyle w:val="OtherTok"/>
+        </w:rPr>
+        <w:t xml:space="preserve">&lt;-</w:t>
+      </w:r>
+      <w:r>
+        <w:rPr>
+          <w:rStyle w:val="NormalTok"/>
+        </w:rPr>
+        <w:t xml:space="preserve"> </w:t>
+      </w:r>
+      <w:r>
+        <w:rPr>
+          <w:rStyle w:val="FunctionTok"/>
+        </w:rPr>
+        <w:t xml:space="preserve">stepfun</w:t>
+      </w:r>
+      <w:r>
+        <w:rPr>
+          <w:rStyle w:val="NormalTok"/>
+        </w:rPr>
+        <w:t xml:space="preserve">(hx</w:t>
+      </w:r>
+      <w:r>
+        <w:rPr>
+          <w:rStyle w:val="SpecialCharTok"/>
+        </w:rPr>
+        <w:t xml:space="preserve">$</w:t>
+      </w:r>
+      <w:r>
+        <w:rPr>
+          <w:rStyle w:val="NormalTok"/>
+        </w:rPr>
+        <w:t xml:space="preserve">breaks, </w:t>
+      </w:r>
+      <w:r>
+        <w:rPr>
+          <w:rStyle w:val="FunctionTok"/>
+        </w:rPr>
+        <w:t xml:space="preserve">c</w:t>
+      </w:r>
+      <w:r>
+        <w:rPr>
+          <w:rStyle w:val="NormalTok"/>
+        </w:rPr>
+        <w:t xml:space="preserve">(</w:t>
+      </w:r>
+      <w:r>
+        <w:rPr>
+          <w:rStyle w:val="DecValTok"/>
+        </w:rPr>
+        <w:t xml:space="preserve">0</w:t>
+      </w:r>
+      <w:r>
+        <w:rPr>
+          <w:rStyle w:val="NormalTok"/>
+        </w:rPr>
+        <w:t xml:space="preserve">, hx</w:t>
+      </w:r>
+      <w:r>
+        <w:rPr>
+          <w:rStyle w:val="SpecialCharTok"/>
+        </w:rPr>
+        <w:t xml:space="preserve">$</w:t>
+      </w:r>
+      <w:r>
+        <w:rPr>
+          <w:rStyle w:val="NormalTok"/>
+        </w:rPr>
+        <w:t xml:space="preserve">density, </w:t>
+      </w:r>
+      <w:r>
+        <w:rPr>
+          <w:rStyle w:val="DecValTok"/>
+        </w:rPr>
+        <w:t xml:space="preserve">0</w:t>
+      </w:r>
+      <w:r>
+        <w:rPr>
+          <w:rStyle w:val="NormalTok"/>
+        </w:rPr>
+        <w:t xml:space="preserve">))</w:t>
+      </w:r>
+      <w:r>
+        <w:br/>
+      </w:r>
+      <w:r>
+        <w:rPr>
+          <w:rStyle w:val="NormalTok"/>
+        </w:rPr>
+        <w:t xml:space="preserve">    </w:t>
+      </w:r>
+      <w:r>
+        <w:br/>
+      </w:r>
+      <w:r>
+        <w:rPr>
+          <w:rStyle w:val="NormalTok"/>
+        </w:rPr>
+        <w:t xml:space="preserve">    </w:t>
+      </w:r>
+      <w:r>
+        <w:rPr>
+          <w:rStyle w:val="CommentTok"/>
+        </w:rPr>
+        <w:t xml:space="preserve"># Compute the leave-one-out log-likelihood</w:t>
+      </w:r>
+      <w:r>
+        <w:br/>
+      </w:r>
+      <w:r>
+        <w:rPr>
+          <w:rStyle w:val="NormalTok"/>
+        </w:rPr>
+        <w:t xml:space="preserve">    loo_log_lik </w:t>
+      </w:r>
+      <w:r>
+        <w:rPr>
+          <w:rStyle w:val="OtherTok"/>
+        </w:rPr>
+        <w:t xml:space="preserve">&lt;-</w:t>
+      </w:r>
+      <w:r>
+        <w:rPr>
+          <w:rStyle w:val="NormalTok"/>
+        </w:rPr>
+        <w:t xml:space="preserve"> </w:t>
+      </w:r>
+      <w:r>
+        <w:rPr>
+          <w:rStyle w:val="FunctionTok"/>
+        </w:rPr>
+        <w:t xml:space="preserve">sum</w:t>
+      </w:r>
+      <w:r>
+        <w:rPr>
+          <w:rStyle w:val="NormalTok"/>
+        </w:rPr>
+        <w:t xml:space="preserve">(</w:t>
+      </w:r>
+      <w:r>
+        <w:rPr>
+          <w:rStyle w:val="FunctionTok"/>
+        </w:rPr>
+        <w:t xml:space="preserve">log</w:t>
+      </w:r>
+      <w:r>
+        <w:rPr>
+          <w:rStyle w:val="NormalTok"/>
+        </w:rPr>
+        <w:t xml:space="preserve">(</w:t>
+      </w:r>
+      <w:r>
+        <w:rPr>
+          <w:rStyle w:val="FunctionTok"/>
+        </w:rPr>
+        <w:t xml:space="preserve">hx_f</w:t>
+      </w:r>
+      <w:r>
+        <w:rPr>
+          <w:rStyle w:val="NormalTok"/>
+        </w:rPr>
+        <w:t xml:space="preserve">(x)[</w:t>
+      </w:r>
+      <w:r>
+        <w:rPr>
+          <w:rStyle w:val="FunctionTok"/>
+        </w:rPr>
+        <w:t xml:space="preserve">hx_f</w:t>
+      </w:r>
+      <w:r>
+        <w:rPr>
+          <w:rStyle w:val="NormalTok"/>
+        </w:rPr>
+        <w:t xml:space="preserve">(x) </w:t>
+      </w:r>
+      <w:r>
+        <w:rPr>
+          <w:rStyle w:val="SpecialCharTok"/>
+        </w:rPr>
+        <w:t xml:space="preserve">&gt;</w:t>
+      </w:r>
+      <w:r>
+        <w:rPr>
+          <w:rStyle w:val="NormalTok"/>
+        </w:rPr>
+        <w:t xml:space="preserve"> </w:t>
+      </w:r>
+      <w:r>
+        <w:rPr>
+          <w:rStyle w:val="DecValTok"/>
+        </w:rPr>
+        <w:t xml:space="preserve">0</w:t>
+      </w:r>
+      <w:r>
+        <w:rPr>
+          <w:rStyle w:val="NormalTok"/>
+        </w:rPr>
+        <w:t xml:space="preserve">]))</w:t>
+      </w:r>
+      <w:r>
+        <w:br/>
+      </w:r>
+      <w:r>
+        <w:rPr>
+          <w:rStyle w:val="NormalTok"/>
+        </w:rPr>
+        <w:t xml:space="preserve">    looCV_log_lik[i] </w:t>
+      </w:r>
+      <w:r>
+        <w:rPr>
+          <w:rStyle w:val="OtherTok"/>
+        </w:rPr>
+        <w:t xml:space="preserve">&lt;-</w:t>
+      </w:r>
+      <w:r>
+        <w:rPr>
+          <w:rStyle w:val="NormalTok"/>
+        </w:rPr>
+        <w:t xml:space="preserve"> loo_log_lik</w:t>
+      </w:r>
+      <w:r>
+        <w:br/>
+      </w:r>
+      <w:r>
+        <w:rPr>
+          <w:rStyle w:val="NormalTok"/>
+        </w:rPr>
+        <w:t xml:space="preserve">}</w:t>
+      </w:r>
+      <w:r>
+        <w:br/>
+      </w:r>
+      <w:r>
+        <w:br/>
+      </w:r>
+      <w:r>
+        <w:rPr>
+          <w:rStyle w:val="FunctionTok"/>
+        </w:rPr>
+        <w:t xml:space="preserve">plot</w:t>
+      </w:r>
+      <w:r>
+        <w:rPr>
+          <w:rStyle w:val="NormalTok"/>
+        </w:rPr>
+        <w:t xml:space="preserve">(nbr_values, looCV_log_lik, </w:t>
+      </w:r>
+      <w:r>
+        <w:rPr>
+          <w:rStyle w:val="AttributeTok"/>
+        </w:rPr>
+        <w:t xml:space="preserve">type =</w:t>
+      </w:r>
+      <w:r>
+        <w:rPr>
+          <w:rStyle w:val="NormalTok"/>
+        </w:rPr>
+        <w:t xml:space="preserve"> </w:t>
+      </w:r>
+      <w:r>
+        <w:rPr>
+          <w:rStyle w:val="StringTok"/>
+        </w:rPr>
+        <w:t xml:space="preserve">"b"</w:t>
+      </w:r>
+      <w:r>
+        <w:rPr>
+          <w:rStyle w:val="NormalTok"/>
+        </w:rPr>
+        <w:t xml:space="preserve">, </w:t>
+      </w:r>
+      <w:r>
+        <w:rPr>
+          <w:rStyle w:val="AttributeTok"/>
+        </w:rPr>
+        <w:t xml:space="preserve">xlab =</w:t>
+      </w:r>
+      <w:r>
+        <w:rPr>
+          <w:rStyle w:val="NormalTok"/>
+        </w:rPr>
+        <w:t xml:space="preserve"> </w:t>
+      </w:r>
+      <w:r>
+        <w:rPr>
+          <w:rStyle w:val="StringTok"/>
+        </w:rPr>
+        <w:t xml:space="preserve">"Number of Intervals (nbr)"</w:t>
+      </w:r>
+      <w:r>
+        <w:rPr>
+          <w:rStyle w:val="NormalTok"/>
+        </w:rPr>
+        <w:t xml:space="preserve">, </w:t>
+      </w:r>
+      <w:r>
+        <w:rPr>
+          <w:rStyle w:val="AttributeTok"/>
+        </w:rPr>
+        <w:t xml:space="preserve">ylab =</w:t>
+      </w:r>
+      <w:r>
+        <w:rPr>
+          <w:rStyle w:val="NormalTok"/>
+        </w:rPr>
+        <w:t xml:space="preserve"> </w:t>
+      </w:r>
+      <w:r>
+        <w:rPr>
+          <w:rStyle w:val="StringTok"/>
+        </w:rPr>
+        <w:t xml:space="preserve">"LOO Log-Likelihood"</w:t>
+      </w:r>
+      <w:r>
+        <w:rPr>
+          <w:rStyle w:val="NormalTok"/>
+        </w:rPr>
+        <w:t xml:space="preserve">)</w:t>
+      </w:r>
+    </w:p>
+    <w:p>
+      <w:pPr>
+        <w:pStyle w:val="FirstParagraph"/>
+      </w:pPr>
+      <w:r>
+        <w:drawing>
+          <wp:inline>
+            <wp:extent cx="4620126" cy="3696101"/>
+            <wp:effectExtent b="0" l="0" r="0" t="0"/>
+            <wp:docPr descr="" title="" id="37" name="Picture"/>
+            <a:graphic>
+              <a:graphicData uri="http://schemas.openxmlformats.org/drawingml/2006/picture">
+                <pic:pic>
+                  <pic:nvPicPr>
+                    <pic:cNvPr descr="Delivery1_files/figure-docx/unnamed-chunk-5-1.png" id="38" name="Picture"/>
+                    <pic:cNvPicPr>
+                      <a:picLocks noChangeArrowheads="1" noChangeAspect="1"/>
+                    </pic:cNvPicPr>
+                  </pic:nvPicPr>
+                  <pic:blipFill>
+                    <a:blip r:embed="rId36"/>
+                    <a:stretch>
+                      <a:fillRect/>
+                    </a:stretch>
+                  </pic:blipFill>
+                  <pic:spPr bwMode="auto">
+                    <a:xfrm>
+                      <a:off x="0" y="0"/>
+                      <a:ext cx="4620126" cy="3696101"/>
+                    </a:xfrm>
+                    <a:prstGeom prst="rect">
+                      <a:avLst/>
+                    </a:prstGeom>
+                    <a:noFill/>
+                    <a:ln w="9525">
+                      <a:noFill/>
+                      <a:headEnd/>
+                      <a:tailEnd/>
+                    </a:ln>
+                  </pic:spPr>
+                </pic:pic>
+              </a:graphicData>
+            </a:graphic>
+          </wp:inline>
+        </w:drawing>
+      </w:r>
+    </w:p>
+    <w:p>
+      <w:pPr>
+        <w:pStyle w:val="SourceCode"/>
+      </w:pPr>
+      <w:r>
+        <w:rPr>
+          <w:rStyle w:val="NormalTok"/>
+        </w:rPr>
+        <w:t xml:space="preserve">optimal_nbr </w:t>
+      </w:r>
+      <w:r>
+        <w:rPr>
+          <w:rStyle w:val="OtherTok"/>
+        </w:rPr>
+        <w:t xml:space="preserve">&lt;-</w:t>
+      </w:r>
+      <w:r>
+        <w:rPr>
+          <w:rStyle w:val="NormalTok"/>
+        </w:rPr>
+        <w:t xml:space="preserve"> nbr_values[</w:t>
+      </w:r>
+      <w:r>
+        <w:rPr>
+          <w:rStyle w:val="FunctionTok"/>
+        </w:rPr>
+        <w:t xml:space="preserve">which.max</w:t>
+      </w:r>
+      <w:r>
+        <w:rPr>
+          <w:rStyle w:val="NormalTok"/>
+        </w:rPr>
+        <w:t xml:space="preserve">(looCV_log_lik)]</w:t>
+      </w:r>
+      <w:r>
+        <w:br/>
+      </w:r>
+      <w:r>
+        <w:br/>
+      </w:r>
+      <w:r>
+        <w:rPr>
+          <w:rStyle w:val="NormalTok"/>
+        </w:rPr>
+        <w:t xml:space="preserve">hx_optimal </w:t>
+      </w:r>
+      <w:r>
+        <w:rPr>
+          <w:rStyle w:val="OtherTok"/>
+        </w:rPr>
+        <w:t xml:space="preserve">&lt;-</w:t>
+      </w:r>
+      <w:r>
+        <w:rPr>
+          <w:rStyle w:val="NormalTok"/>
+        </w:rPr>
+        <w:t xml:space="preserve"> </w:t>
+      </w:r>
+      <w:r>
+        <w:rPr>
+          <w:rStyle w:val="FunctionTok"/>
+        </w:rPr>
+        <w:t xml:space="preserve">hist</w:t>
+      </w:r>
+      <w:r>
+        <w:rPr>
+          <w:rStyle w:val="NormalTok"/>
+        </w:rPr>
+        <w:t xml:space="preserve">(x, </w:t>
+      </w:r>
+      <w:r>
+        <w:rPr>
+          <w:rStyle w:val="AttributeTok"/>
+        </w:rPr>
+        <w:t xml:space="preserve">breaks =</w:t>
+      </w:r>
+      <w:r>
+        <w:rPr>
+          <w:rStyle w:val="NormalTok"/>
+        </w:rPr>
+        <w:t xml:space="preserve"> </w:t>
+      </w:r>
+      <w:r>
+        <w:rPr>
+          <w:rStyle w:val="FunctionTok"/>
+        </w:rPr>
+        <w:t xml:space="preserve">seq</w:t>
+      </w:r>
+      <w:r>
+        <w:rPr>
+          <w:rStyle w:val="NormalTok"/>
+        </w:rPr>
+        <w:t xml:space="preserve">(A, Z, </w:t>
+      </w:r>
+      <w:r>
+        <w:rPr>
+          <w:rStyle w:val="AttributeTok"/>
+        </w:rPr>
+        <w:t xml:space="preserve">length =</w:t>
+      </w:r>
+      <w:r>
+        <w:rPr>
+          <w:rStyle w:val="NormalTok"/>
+        </w:rPr>
+        <w:t xml:space="preserve"> optimal_nbr </w:t>
+      </w:r>
+      <w:r>
+        <w:rPr>
+          <w:rStyle w:val="SpecialCharTok"/>
+        </w:rPr>
+        <w:t xml:space="preserve">+</w:t>
+      </w:r>
+      <w:r>
+        <w:rPr>
+          <w:rStyle w:val="NormalTok"/>
+        </w:rPr>
+        <w:t xml:space="preserve"> </w:t>
+      </w:r>
+      <w:r>
+        <w:rPr>
+          <w:rStyle w:val="DecValTok"/>
+        </w:rPr>
+        <w:t xml:space="preserve">1</w:t>
+      </w:r>
+      <w:r>
+        <w:rPr>
+          <w:rStyle w:val="NormalTok"/>
+        </w:rPr>
+        <w:t xml:space="preserve">), </w:t>
+      </w:r>
+      <w:r>
+        <w:rPr>
+          <w:rStyle w:val="AttributeTok"/>
+        </w:rPr>
+        <w:t xml:space="preserve">plot =</w:t>
+      </w:r>
+      <w:r>
+        <w:rPr>
+          <w:rStyle w:val="NormalTok"/>
+        </w:rPr>
+        <w:t xml:space="preserve"> </w:t>
+      </w:r>
+      <w:r>
+        <w:rPr>
+          <w:rStyle w:val="ConstantTok"/>
+        </w:rPr>
+        <w:t xml:space="preserve">FALSE</w:t>
+      </w:r>
+      <w:r>
+        <w:rPr>
+          <w:rStyle w:val="NormalTok"/>
+        </w:rPr>
+        <w:t xml:space="preserve">)</w:t>
+      </w:r>
+      <w:r>
+        <w:br/>
+      </w:r>
+      <w:r>
+        <w:rPr>
+          <w:rStyle w:val="FunctionTok"/>
+        </w:rPr>
+        <w:t xml:space="preserve">plot</w:t>
+      </w:r>
+      <w:r>
+        <w:rPr>
+          <w:rStyle w:val="NormalTok"/>
+        </w:rPr>
+        <w:t xml:space="preserve">(hx_optimal, </w:t>
+      </w:r>
+      <w:r>
+        <w:rPr>
+          <w:rStyle w:val="AttributeTok"/>
+        </w:rPr>
+        <w:t xml:space="preserve">freq =</w:t>
+      </w:r>
+      <w:r>
+        <w:rPr>
+          <w:rStyle w:val="NormalTok"/>
+        </w:rPr>
+        <w:t xml:space="preserve"> </w:t>
+      </w:r>
+      <w:r>
+        <w:rPr>
+          <w:rStyle w:val="ConstantTok"/>
+        </w:rPr>
+        <w:t xml:space="preserve">FALSE</w:t>
+      </w:r>
+      <w:r>
+        <w:rPr>
+          <w:rStyle w:val="NormalTok"/>
+        </w:rPr>
+        <w:t xml:space="preserve">, </w:t>
+      </w:r>
+      <w:r>
+        <w:rPr>
+          <w:rStyle w:val="AttributeTok"/>
+        </w:rPr>
+        <w:t xml:space="preserve">main =</w:t>
+      </w:r>
+      <w:r>
+        <w:rPr>
+          <w:rStyle w:val="NormalTok"/>
+        </w:rPr>
+        <w:t xml:space="preserve"> </w:t>
+      </w:r>
+      <w:r>
+        <w:rPr>
+          <w:rStyle w:val="FunctionTok"/>
+        </w:rPr>
+        <w:t xml:space="preserve">paste</w:t>
+      </w:r>
+      <w:r>
+        <w:rPr>
+          <w:rStyle w:val="NormalTok"/>
+        </w:rPr>
+        <w:t xml:space="preserve">(</w:t>
+      </w:r>
+      <w:r>
+        <w:rPr>
+          <w:rStyle w:val="StringTok"/>
+        </w:rPr>
+        <w:t xml:space="preserve">"Histogram with Optimal nbr ="</w:t>
+      </w:r>
+      <w:r>
+        <w:rPr>
+          <w:rStyle w:val="NormalTok"/>
+        </w:rPr>
+        <w:t xml:space="preserve">, optimal_nbr))</w:t>
+      </w:r>
+    </w:p>
+    <w:p>
+      <w:pPr>
+        <w:pStyle w:val="FirstParagraph"/>
+      </w:pPr>
+      <w:r>
+        <w:drawing>
+          <wp:inline>
+            <wp:extent cx="4620126" cy="3696101"/>
+            <wp:effectExtent b="0" l="0" r="0" t="0"/>
+            <wp:docPr descr="" title="" id="40" name="Picture"/>
+            <a:graphic>
+              <a:graphicData uri="http://schemas.openxmlformats.org/drawingml/2006/picture">
+                <pic:pic>
+                  <pic:nvPicPr>
+                    <pic:cNvPr descr="Delivery1_files/figure-docx/unnamed-chunk-5-2.png" id="41" name="Picture"/>
+                    <pic:cNvPicPr>
+                      <a:picLocks noChangeArrowheads="1" noChangeAspect="1"/>
+                    </pic:cNvPicPr>
+                  </pic:nvPicPr>
+                  <pic:blipFill>
+                    <a:blip r:embed="rId39"/>
+                    <a:stretch>
+                      <a:fillRect/>
+                    </a:stretch>
+                  </pic:blipFill>
+                  <pic:spPr bwMode="auto">
+                    <a:xfrm>
+                      <a:off x="0" y="0"/>
+                      <a:ext cx="4620126" cy="3696101"/>
+                    </a:xfrm>
+                    <a:prstGeom prst="rect">
+                      <a:avLst/>
+                    </a:prstGeom>
+                    <a:noFill/>
+                    <a:ln w="9525">
+                      <a:noFill/>
+                      <a:headEnd/>
+                      <a:tailEnd/>
+                    </a:ln>
+                  </pic:spPr>
+                </pic:pic>
+              </a:graphicData>
+            </a:graphic>
+          </wp:inline>
+        </w:drawing>
+      </w:r>
+    </w:p>
+    <w:bookmarkEnd w:id="42"/>
+    <w:bookmarkStart w:id="49" w:name="exercise-6"/>
+    <w:p>
+      <w:pPr>
+        <w:pStyle w:val="Heading1"/>
+      </w:pPr>
+      <w:r>
+        <w:t xml:space="preserve">Exercise 6</w:t>
+      </w:r>
+    </w:p>
+    <w:p>
+      <w:pPr>
+        <w:pStyle w:val="SourceCode"/>
+      </w:pPr>
+      <w:r>
+        <w:rPr>
+          <w:rStyle w:val="NormalTok"/>
+        </w:rPr>
+        <w:t xml:space="preserve">b_values </w:t>
+      </w:r>
+      <w:r>
+        <w:rPr>
+          <w:rStyle w:val="OtherTok"/>
+        </w:rPr>
+        <w:t xml:space="preserve">&lt;-</w:t>
+      </w:r>
+      <w:r>
+        <w:rPr>
+          <w:rStyle w:val="NormalTok"/>
+        </w:rPr>
+        <w:t xml:space="preserve"> </w:t>
+      </w:r>
+      <w:r>
+        <w:rPr>
+          <w:rStyle w:val="FunctionTok"/>
+        </w:rPr>
+        <w:t xml:space="preserve">seq</w:t>
+      </w:r>
+      <w:r>
+        <w:rPr>
+          <w:rStyle w:val="NormalTok"/>
+        </w:rPr>
+        <w:t xml:space="preserve">((Z </w:t>
+      </w:r>
+      <w:r>
+        <w:rPr>
+          <w:rStyle w:val="SpecialCharTok"/>
+        </w:rPr>
+        <w:t xml:space="preserve">-</w:t>
+      </w:r>
+      <w:r>
+        <w:rPr>
+          <w:rStyle w:val="NormalTok"/>
+        </w:rPr>
+        <w:t xml:space="preserve"> A) </w:t>
+      </w:r>
+      <w:r>
+        <w:rPr>
+          <w:rStyle w:val="SpecialCharTok"/>
+        </w:rPr>
+        <w:t xml:space="preserve">/</w:t>
+      </w:r>
+      <w:r>
+        <w:rPr>
+          <w:rStyle w:val="NormalTok"/>
+        </w:rPr>
+        <w:t xml:space="preserve"> </w:t>
+      </w:r>
+      <w:r>
+        <w:rPr>
+          <w:rStyle w:val="DecValTok"/>
+        </w:rPr>
+        <w:t xml:space="preserve">15</w:t>
+      </w:r>
+      <w:r>
+        <w:rPr>
+          <w:rStyle w:val="NormalTok"/>
+        </w:rPr>
+        <w:t xml:space="preserve">, (Z </w:t>
+      </w:r>
+      <w:r>
+        <w:rPr>
+          <w:rStyle w:val="SpecialCharTok"/>
+        </w:rPr>
+        <w:t xml:space="preserve">-</w:t>
+      </w:r>
+      <w:r>
+        <w:rPr>
+          <w:rStyle w:val="NormalTok"/>
+        </w:rPr>
+        <w:t xml:space="preserve"> A) </w:t>
+      </w:r>
+      <w:r>
+        <w:rPr>
+          <w:rStyle w:val="SpecialCharTok"/>
+        </w:rPr>
+        <w:t xml:space="preserve">/</w:t>
+      </w:r>
+      <w:r>
+        <w:rPr>
+          <w:rStyle w:val="NormalTok"/>
+        </w:rPr>
+        <w:t xml:space="preserve"> </w:t>
+      </w:r>
+      <w:r>
+        <w:rPr>
+          <w:rStyle w:val="DecValTok"/>
+        </w:rPr>
+        <w:t xml:space="preserve">1</w:t>
+      </w:r>
+      <w:r>
+        <w:rPr>
+          <w:rStyle w:val="NormalTok"/>
+        </w:rPr>
+        <w:t xml:space="preserve">, </w:t>
+      </w:r>
+      <w:r>
+        <w:rPr>
+          <w:rStyle w:val="AttributeTok"/>
+        </w:rPr>
+        <w:t xml:space="preserve">length =</w:t>
+      </w:r>
+      <w:r>
+        <w:rPr>
+          <w:rStyle w:val="NormalTok"/>
+        </w:rPr>
+        <w:t xml:space="preserve"> </w:t>
+      </w:r>
+      <w:r>
+        <w:rPr>
+          <w:rStyle w:val="DecValTok"/>
+        </w:rPr>
+        <w:t xml:space="preserve">30</w:t>
+      </w:r>
+      <w:r>
+        <w:rPr>
+          <w:rStyle w:val="NormalTok"/>
+        </w:rPr>
+        <w:t xml:space="preserve">)</w:t>
+      </w:r>
+      <w:r>
+        <w:br/>
+      </w:r>
+      <w:r>
+        <w:br/>
+      </w:r>
+      <w:r>
+        <w:rPr>
+          <w:rStyle w:val="NormalTok"/>
+        </w:rPr>
+        <w:t xml:space="preserve">looCV_log_lik_b </w:t>
+      </w:r>
+      <w:r>
+        <w:rPr>
+          <w:rStyle w:val="OtherTok"/>
+        </w:rPr>
+        <w:t xml:space="preserve">&lt;-</w:t>
+      </w:r>
+      <w:r>
+        <w:rPr>
+          <w:rStyle w:val="NormalTok"/>
+        </w:rPr>
+        <w:t xml:space="preserve"> </w:t>
+      </w:r>
+      <w:r>
+        <w:rPr>
+          <w:rStyle w:val="FunctionTok"/>
+        </w:rPr>
+        <w:t xml:space="preserve">numeric</w:t>
+      </w:r>
+      <w:r>
+        <w:rPr>
+          <w:rStyle w:val="NormalTok"/>
+        </w:rPr>
+        <w:t xml:space="preserve">(</w:t>
+      </w:r>
+      <w:r>
+        <w:rPr>
+          <w:rStyle w:val="FunctionTok"/>
+        </w:rPr>
+        <w:t xml:space="preserve">length</w:t>
+      </w:r>
+      <w:r>
+        <w:rPr>
+          <w:rStyle w:val="NormalTok"/>
+        </w:rPr>
+        <w:t xml:space="preserve">(b_values))</w:t>
+      </w:r>
+      <w:r>
+        <w:br/>
+      </w:r>
+      <w:r>
+        <w:br/>
+      </w:r>
+      <w:r>
+        <w:rPr>
+          <w:rStyle w:val="ControlFlowTok"/>
+        </w:rPr>
+        <w:t xml:space="preserve">for</w:t>
+      </w:r>
+      <w:r>
+        <w:rPr>
+          <w:rStyle w:val="NormalTok"/>
+        </w:rPr>
+        <w:t xml:space="preserve"> (i </w:t>
+      </w:r>
+      <w:r>
+        <w:rPr>
+          <w:rStyle w:val="ControlFlowTok"/>
+        </w:rPr>
+        <w:t xml:space="preserve">in</w:t>
+      </w:r>
+      <w:r>
+        <w:rPr>
+          <w:rStyle w:val="NormalTok"/>
+        </w:rPr>
+        <w:t xml:space="preserve"> </w:t>
+      </w:r>
+      <w:r>
+        <w:rPr>
+          <w:rStyle w:val="DecValTok"/>
+        </w:rPr>
+        <w:t xml:space="preserve">1</w:t>
+      </w:r>
+      <w:r>
+        <w:rPr>
+          <w:rStyle w:val="SpecialCharTok"/>
+        </w:rPr>
+        <w:t xml:space="preserve">:</w:t>
+      </w:r>
+      <w:r>
+        <w:rPr>
+          <w:rStyle w:val="FunctionTok"/>
+        </w:rPr>
+        <w:t xml:space="preserve">length</w:t>
+      </w:r>
+      <w:r>
+        <w:rPr>
+          <w:rStyle w:val="NormalTok"/>
+        </w:rPr>
+        <w:t xml:space="preserve">(b_values)) {</w:t>
+      </w:r>
+      <w:r>
+        <w:br/>
+      </w:r>
+      <w:r>
+        <w:rPr>
+          <w:rStyle w:val="NormalTok"/>
+        </w:rPr>
+        <w:t xml:space="preserve">    b </w:t>
+      </w:r>
+      <w:r>
+        <w:rPr>
+          <w:rStyle w:val="OtherTok"/>
+        </w:rPr>
+        <w:t xml:space="preserve">&lt;-</w:t>
+      </w:r>
+      <w:r>
+        <w:rPr>
+          <w:rStyle w:val="NormalTok"/>
+        </w:rPr>
+        <w:t xml:space="preserve"> b_values[i]</w:t>
+      </w:r>
+      <w:r>
+        <w:br/>
+      </w:r>
+      <w:r>
+        <w:rPr>
+          <w:rStyle w:val="NormalTok"/>
+        </w:rPr>
+        <w:t xml:space="preserve">    hx </w:t>
+      </w:r>
+      <w:r>
+        <w:rPr>
+          <w:rStyle w:val="OtherTok"/>
+        </w:rPr>
+        <w:t xml:space="preserve">&lt;-</w:t>
+      </w:r>
+      <w:r>
+        <w:rPr>
+          <w:rStyle w:val="NormalTok"/>
+        </w:rPr>
+        <w:t xml:space="preserve"> </w:t>
+      </w:r>
+      <w:r>
+        <w:rPr>
+          <w:rStyle w:val="FunctionTok"/>
+        </w:rPr>
+        <w:t xml:space="preserve">hist</w:t>
+      </w:r>
+      <w:r>
+        <w:rPr>
+          <w:rStyle w:val="NormalTok"/>
+        </w:rPr>
+        <w:t xml:space="preserve">(x, </w:t>
+      </w:r>
+      <w:r>
+        <w:rPr>
+          <w:rStyle w:val="AttributeTok"/>
+        </w:rPr>
+        <w:t xml:space="preserve">breaks =</w:t>
+      </w:r>
+      <w:r>
+        <w:rPr>
+          <w:rStyle w:val="NormalTok"/>
+        </w:rPr>
+        <w:t xml:space="preserve"> </w:t>
+      </w:r>
+      <w:r>
+        <w:rPr>
+          <w:rStyle w:val="FunctionTok"/>
+        </w:rPr>
+        <w:t xml:space="preserve">seq</w:t>
+      </w:r>
+      <w:r>
+        <w:rPr>
+          <w:rStyle w:val="NormalTok"/>
+        </w:rPr>
+        <w:t xml:space="preserve">(A, Z </w:t>
+      </w:r>
+      <w:r>
+        <w:rPr>
+          <w:rStyle w:val="SpecialCharTok"/>
+        </w:rPr>
+        <w:t xml:space="preserve">+</w:t>
+      </w:r>
+      <w:r>
+        <w:rPr>
+          <w:rStyle w:val="NormalTok"/>
+        </w:rPr>
+        <w:t xml:space="preserve"> b, </w:t>
+      </w:r>
+      <w:r>
+        <w:rPr>
+          <w:rStyle w:val="AttributeTok"/>
+        </w:rPr>
+        <w:t xml:space="preserve">by =</w:t>
+      </w:r>
+      <w:r>
+        <w:rPr>
+          <w:rStyle w:val="NormalTok"/>
+        </w:rPr>
+        <w:t xml:space="preserve"> b), </w:t>
+      </w:r>
+      <w:r>
+        <w:rPr>
+          <w:rStyle w:val="AttributeTok"/>
+        </w:rPr>
+        <w:t xml:space="preserve">plot =</w:t>
+      </w:r>
+      <w:r>
+        <w:rPr>
+          <w:rStyle w:val="NormalTok"/>
+        </w:rPr>
+        <w:t xml:space="preserve"> </w:t>
+      </w:r>
+      <w:r>
+        <w:rPr>
+          <w:rStyle w:val="ConstantTok"/>
+        </w:rPr>
+        <w:t xml:space="preserve">FALSE</w:t>
+      </w:r>
+      <w:r>
+        <w:rPr>
+          <w:rStyle w:val="NormalTok"/>
+        </w:rPr>
+        <w:t xml:space="preserve">)</w:t>
+      </w:r>
+      <w:r>
+        <w:br/>
+      </w:r>
+      <w:r>
+        <w:rPr>
+          <w:rStyle w:val="NormalTok"/>
+        </w:rPr>
+        <w:t xml:space="preserve">    hx_f </w:t>
+      </w:r>
+      <w:r>
+        <w:rPr>
+          <w:rStyle w:val="OtherTok"/>
+        </w:rPr>
+        <w:t xml:space="preserve">&lt;-</w:t>
+      </w:r>
+      <w:r>
+        <w:rPr>
+          <w:rStyle w:val="NormalTok"/>
+        </w:rPr>
+        <w:t xml:space="preserve"> </w:t>
+      </w:r>
+      <w:r>
+        <w:rPr>
+          <w:rStyle w:val="FunctionTok"/>
+        </w:rPr>
+        <w:t xml:space="preserve">stepfun</w:t>
+      </w:r>
+      <w:r>
+        <w:rPr>
+          <w:rStyle w:val="NormalTok"/>
+        </w:rPr>
+        <w:t xml:space="preserve">(hx</w:t>
+      </w:r>
+      <w:r>
+        <w:rPr>
+          <w:rStyle w:val="SpecialCharTok"/>
+        </w:rPr>
+        <w:t xml:space="preserve">$</w:t>
+      </w:r>
+      <w:r>
+        <w:rPr>
+          <w:rStyle w:val="NormalTok"/>
+        </w:rPr>
+        <w:t xml:space="preserve">breaks, </w:t>
+      </w:r>
+      <w:r>
+        <w:rPr>
+          <w:rStyle w:val="FunctionTok"/>
+        </w:rPr>
+        <w:t xml:space="preserve">c</w:t>
+      </w:r>
+      <w:r>
+        <w:rPr>
+          <w:rStyle w:val="NormalTok"/>
+        </w:rPr>
+        <w:t xml:space="preserve">(</w:t>
+      </w:r>
+      <w:r>
+        <w:rPr>
+          <w:rStyle w:val="DecValTok"/>
+        </w:rPr>
+        <w:t xml:space="preserve">0</w:t>
+      </w:r>
+      <w:r>
+        <w:rPr>
+          <w:rStyle w:val="NormalTok"/>
+        </w:rPr>
+        <w:t xml:space="preserve">, hx</w:t>
+      </w:r>
+      <w:r>
+        <w:rPr>
+          <w:rStyle w:val="SpecialCharTok"/>
+        </w:rPr>
+        <w:t xml:space="preserve">$</w:t>
+      </w:r>
+      <w:r>
+        <w:rPr>
+          <w:rStyle w:val="NormalTok"/>
+        </w:rPr>
+        <w:t xml:space="preserve">density, </w:t>
+      </w:r>
+      <w:r>
+        <w:rPr>
+          <w:rStyle w:val="DecValTok"/>
+        </w:rPr>
+        <w:t xml:space="preserve">0</w:t>
+      </w:r>
+      <w:r>
+        <w:rPr>
+          <w:rStyle w:val="NormalTok"/>
+        </w:rPr>
+        <w:t xml:space="preserve">))</w:t>
+      </w:r>
+      <w:r>
+        <w:br/>
+      </w:r>
+      <w:r>
+        <w:rPr>
+          <w:rStyle w:val="NormalTok"/>
+        </w:rPr>
+        <w:t xml:space="preserve">    </w:t>
+      </w:r>
+      <w:r>
+        <w:br/>
+      </w:r>
+      <w:r>
+        <w:rPr>
+          <w:rStyle w:val="NormalTok"/>
+        </w:rPr>
+        <w:t xml:space="preserve">    </w:t>
+      </w:r>
+      <w:r>
+        <w:rPr>
+          <w:rStyle w:val="CommentTok"/>
+        </w:rPr>
+        <w:t xml:space="preserve"># Compute the leave-one-out log-likelihood</w:t>
+      </w:r>
+      <w:r>
+        <w:br/>
+      </w:r>
+      <w:r>
+        <w:rPr>
+          <w:rStyle w:val="NormalTok"/>
+        </w:rPr>
+        <w:t xml:space="preserve">    loo_log_lik </w:t>
+      </w:r>
+      <w:r>
+        <w:rPr>
+          <w:rStyle w:val="OtherTok"/>
+        </w:rPr>
+        <w:t xml:space="preserve">&lt;-</w:t>
+      </w:r>
+      <w:r>
+        <w:rPr>
+          <w:rStyle w:val="NormalTok"/>
+        </w:rPr>
+        <w:t xml:space="preserve"> </w:t>
+      </w:r>
+      <w:r>
+        <w:rPr>
+          <w:rStyle w:val="FunctionTok"/>
+        </w:rPr>
+        <w:t xml:space="preserve">sum</w:t>
+      </w:r>
+      <w:r>
+        <w:rPr>
+          <w:rStyle w:val="NormalTok"/>
+        </w:rPr>
+        <w:t xml:space="preserve">(</w:t>
+      </w:r>
+      <w:r>
+        <w:rPr>
+          <w:rStyle w:val="FunctionTok"/>
+        </w:rPr>
+        <w:t xml:space="preserve">log</w:t>
+      </w:r>
+      <w:r>
+        <w:rPr>
+          <w:rStyle w:val="NormalTok"/>
+        </w:rPr>
+        <w:t xml:space="preserve">(</w:t>
+      </w:r>
+      <w:r>
+        <w:rPr>
+          <w:rStyle w:val="FunctionTok"/>
+        </w:rPr>
+        <w:t xml:space="preserve">hx_f</w:t>
+      </w:r>
+      <w:r>
+        <w:rPr>
+          <w:rStyle w:val="NormalTok"/>
+        </w:rPr>
+        <w:t xml:space="preserve">(x)[</w:t>
+      </w:r>
+      <w:r>
+        <w:rPr>
+          <w:rStyle w:val="FunctionTok"/>
+        </w:rPr>
+        <w:t xml:space="preserve">hx_f</w:t>
+      </w:r>
+      <w:r>
+        <w:rPr>
+          <w:rStyle w:val="NormalTok"/>
+        </w:rPr>
+        <w:t xml:space="preserve">(x) </w:t>
+      </w:r>
+      <w:r>
+        <w:rPr>
+          <w:rStyle w:val="SpecialCharTok"/>
+        </w:rPr>
+        <w:t xml:space="preserve">&gt;</w:t>
+      </w:r>
+      <w:r>
+        <w:rPr>
+          <w:rStyle w:val="NormalTok"/>
+        </w:rPr>
+        <w:t xml:space="preserve"> </w:t>
+      </w:r>
+      <w:r>
+        <w:rPr>
+          <w:rStyle w:val="DecValTok"/>
+        </w:rPr>
+        <w:t xml:space="preserve">0</w:t>
+      </w:r>
+      <w:r>
+        <w:rPr>
+          <w:rStyle w:val="NormalTok"/>
+        </w:rPr>
+        <w:t xml:space="preserve">]))</w:t>
+      </w:r>
+      <w:r>
+        <w:br/>
+      </w:r>
+      <w:r>
+        <w:rPr>
+          <w:rStyle w:val="NormalTok"/>
+        </w:rPr>
+        <w:t xml:space="preserve">    looCV_log_lik_b[i] </w:t>
+      </w:r>
+      <w:r>
+        <w:rPr>
+          <w:rStyle w:val="OtherTok"/>
+        </w:rPr>
+        <w:t xml:space="preserve">&lt;-</w:t>
+      </w:r>
+      <w:r>
+        <w:rPr>
+          <w:rStyle w:val="NormalTok"/>
+        </w:rPr>
+        <w:t xml:space="preserve"> loo_log_lik</w:t>
+      </w:r>
+      <w:r>
+        <w:br/>
+      </w:r>
+      <w:r>
+        <w:rPr>
+          <w:rStyle w:val="NormalTok"/>
+        </w:rPr>
+        <w:t xml:space="preserve">}</w:t>
+      </w:r>
+      <w:r>
+        <w:br/>
+      </w:r>
+      <w:r>
+        <w:br/>
+      </w:r>
+      <w:r>
+        <w:br/>
+      </w:r>
+      <w:r>
+        <w:rPr>
+          <w:rStyle w:val="FunctionTok"/>
+        </w:rPr>
+        <w:t xml:space="preserve">plot</w:t>
+      </w:r>
+      <w:r>
+        <w:rPr>
+          <w:rStyle w:val="NormalTok"/>
+        </w:rPr>
+        <w:t xml:space="preserve">(b_values, looCV_log_lik_b, </w:t>
+      </w:r>
+      <w:r>
+        <w:rPr>
+          <w:rStyle w:val="AttributeTok"/>
+        </w:rPr>
+        <w:t xml:space="preserve">type =</w:t>
+      </w:r>
+      <w:r>
+        <w:rPr>
+          <w:rStyle w:val="NormalTok"/>
+        </w:rPr>
+        <w:t xml:space="preserve"> </w:t>
+      </w:r>
+      <w:r>
+        <w:rPr>
+          <w:rStyle w:val="StringTok"/>
+        </w:rPr>
+        <w:t xml:space="preserve">"b"</w:t>
+      </w:r>
+      <w:r>
+        <w:rPr>
+          <w:rStyle w:val="NormalTok"/>
+        </w:rPr>
+        <w:t xml:space="preserve">, </w:t>
+      </w:r>
+      <w:r>
+        <w:rPr>
+          <w:rStyle w:val="AttributeTok"/>
+        </w:rPr>
+        <w:t xml:space="preserve">xlab =</w:t>
+      </w:r>
+      <w:r>
+        <w:rPr>
+          <w:rStyle w:val="NormalTok"/>
+        </w:rPr>
+        <w:t xml:space="preserve"> </w:t>
+      </w:r>
+      <w:r>
+        <w:rPr>
+          <w:rStyle w:val="StringTok"/>
+        </w:rPr>
+        <w:t xml:space="preserve">"Bin Width (b)"</w:t>
+      </w:r>
+      <w:r>
+        <w:rPr>
+          <w:rStyle w:val="NormalTok"/>
+        </w:rPr>
+        <w:t xml:space="preserve">, </w:t>
+      </w:r>
+      <w:r>
+        <w:rPr>
+          <w:rStyle w:val="AttributeTok"/>
+        </w:rPr>
+        <w:t xml:space="preserve">ylab =</w:t>
+      </w:r>
+      <w:r>
+        <w:rPr>
+          <w:rStyle w:val="NormalTok"/>
+        </w:rPr>
+        <w:t xml:space="preserve"> </w:t>
+      </w:r>
+      <w:r>
+        <w:rPr>
+          <w:rStyle w:val="StringTok"/>
+        </w:rPr>
+        <w:t xml:space="preserve">"LOO Log-Likelihood"</w:t>
+      </w:r>
+      <w:r>
+        <w:rPr>
+          <w:rStyle w:val="NormalTok"/>
+        </w:rPr>
+        <w:t xml:space="preserve">)</w:t>
+      </w:r>
+    </w:p>
+    <w:p>
+      <w:pPr>
+        <w:pStyle w:val="FirstParagraph"/>
+      </w:pPr>
+      <w:r>
+        <w:drawing>
+          <wp:inline>
+            <wp:extent cx="4620126" cy="3696101"/>
+            <wp:effectExtent b="0" l="0" r="0" t="0"/>
+            <wp:docPr descr="" title="" id="44" name="Picture"/>
+            <a:graphic>
+              <a:graphicData uri="http://schemas.openxmlformats.org/drawingml/2006/picture">
+                <pic:pic>
+                  <pic:nvPicPr>
+                    <pic:cNvPr descr="Delivery1_files/figure-docx/unnamed-chunk-6-1.png" id="45" name="Picture"/>
+                    <pic:cNvPicPr>
+                      <a:picLocks noChangeArrowheads="1" noChangeAspect="1"/>
+                    </pic:cNvPicPr>
+                  </pic:nvPicPr>
+                  <pic:blipFill>
+                    <a:blip r:embed="rId43"/>
+                    <a:stretch>
+                      <a:fillRect/>
+                    </a:stretch>
+                  </pic:blipFill>
+                  <pic:spPr bwMode="auto">
+                    <a:xfrm>
+                      <a:off x="0" y="0"/>
+                      <a:ext cx="4620126" cy="3696101"/>
+                    </a:xfrm>
+                    <a:prstGeom prst="rect">
+                      <a:avLst/>
+                    </a:prstGeom>
+                    <a:noFill/>
+                    <a:ln w="9525">
+                      <a:noFill/>
+                      <a:headEnd/>
+                      <a:tailEnd/>
+                    </a:ln>
+                  </pic:spPr>
+                </pic:pic>
+              </a:graphicData>
+            </a:graphic>
+          </wp:inline>
+        </w:drawing>
+      </w:r>
+    </w:p>
+    <w:p>
+      <w:pPr>
+        <w:pStyle w:val="SourceCode"/>
+      </w:pPr>
+      <w:r>
+        <w:rPr>
+          <w:rStyle w:val="NormalTok"/>
+        </w:rPr>
+        <w:t xml:space="preserve">optimal_b </w:t>
+      </w:r>
+      <w:r>
+        <w:rPr>
+          <w:rStyle w:val="OtherTok"/>
+        </w:rPr>
+        <w:t xml:space="preserve">&lt;-</w:t>
+      </w:r>
+      <w:r>
+        <w:rPr>
+          <w:rStyle w:val="NormalTok"/>
+        </w:rPr>
+        <w:t xml:space="preserve"> b_values[</w:t>
+      </w:r>
+      <w:r>
+        <w:rPr>
+          <w:rStyle w:val="FunctionTok"/>
+        </w:rPr>
+        <w:t xml:space="preserve">which.max</w:t>
+      </w:r>
+      <w:r>
+        <w:rPr>
+          <w:rStyle w:val="NormalTok"/>
+        </w:rPr>
+        <w:t xml:space="preserve">(looCV_log_lik_b)]</w:t>
+      </w:r>
+      <w:r>
+        <w:br/>
+      </w:r>
+      <w:r>
+        <w:br/>
+      </w:r>
+      <w:r>
+        <w:rPr>
+          <w:rStyle w:val="NormalTok"/>
+        </w:rPr>
+        <w:t xml:space="preserve">hx_optimal_b </w:t>
+      </w:r>
+      <w:r>
+        <w:rPr>
+          <w:rStyle w:val="OtherTok"/>
+        </w:rPr>
+        <w:t xml:space="preserve">&lt;-</w:t>
+      </w:r>
+      <w:r>
+        <w:rPr>
+          <w:rStyle w:val="NormalTok"/>
+        </w:rPr>
+        <w:t xml:space="preserve"> </w:t>
+      </w:r>
+      <w:r>
+        <w:rPr>
+          <w:rStyle w:val="FunctionTok"/>
+        </w:rPr>
+        <w:t xml:space="preserve">hist</w:t>
+      </w:r>
+      <w:r>
+        <w:rPr>
+          <w:rStyle w:val="NormalTok"/>
+        </w:rPr>
+        <w:t xml:space="preserve">(x, </w:t>
+      </w:r>
+      <w:r>
+        <w:rPr>
+          <w:rStyle w:val="AttributeTok"/>
+        </w:rPr>
+        <w:t xml:space="preserve">breaks =</w:t>
+      </w:r>
+      <w:r>
+        <w:rPr>
+          <w:rStyle w:val="NormalTok"/>
+        </w:rPr>
+        <w:t xml:space="preserve"> </w:t>
+      </w:r>
+      <w:r>
+        <w:rPr>
+          <w:rStyle w:val="FunctionTok"/>
+        </w:rPr>
+        <w:t xml:space="preserve">seq</w:t>
+      </w:r>
+      <w:r>
+        <w:rPr>
+          <w:rStyle w:val="NormalTok"/>
+        </w:rPr>
+        <w:t xml:space="preserve">(A, Z </w:t>
+      </w:r>
+      <w:r>
+        <w:rPr>
+          <w:rStyle w:val="SpecialCharTok"/>
+        </w:rPr>
+        <w:t xml:space="preserve">+</w:t>
+      </w:r>
+      <w:r>
+        <w:rPr>
+          <w:rStyle w:val="NormalTok"/>
+        </w:rPr>
+        <w:t xml:space="preserve"> optimal_b, </w:t>
+      </w:r>
+      <w:r>
+        <w:rPr>
+          <w:rStyle w:val="AttributeTok"/>
+        </w:rPr>
+        <w:t xml:space="preserve">by =</w:t>
+      </w:r>
+      <w:r>
+        <w:rPr>
+          <w:rStyle w:val="NormalTok"/>
+        </w:rPr>
+        <w:t xml:space="preserve"> optimal_b), </w:t>
+      </w:r>
+      <w:r>
+        <w:rPr>
+          <w:rStyle w:val="AttributeTok"/>
+        </w:rPr>
+        <w:t xml:space="preserve">plot =</w:t>
+      </w:r>
+      <w:r>
+        <w:rPr>
+          <w:rStyle w:val="NormalTok"/>
+        </w:rPr>
+        <w:t xml:space="preserve"> </w:t>
+      </w:r>
+      <w:r>
+        <w:rPr>
+          <w:rStyle w:val="ConstantTok"/>
+        </w:rPr>
+        <w:t xml:space="preserve">FALSE</w:t>
+      </w:r>
+      <w:r>
+        <w:rPr>
+          <w:rStyle w:val="NormalTok"/>
+        </w:rPr>
+        <w:t xml:space="preserve">)</w:t>
+      </w:r>
+      <w:r>
+        <w:br/>
+      </w:r>
+      <w:r>
+        <w:rPr>
+          <w:rStyle w:val="FunctionTok"/>
+        </w:rPr>
+        <w:t xml:space="preserve">plot</w:t>
+      </w:r>
+      <w:r>
+        <w:rPr>
+          <w:rStyle w:val="NormalTok"/>
+        </w:rPr>
+        <w:t xml:space="preserve">(hx_optimal_b, </w:t>
+      </w:r>
+      <w:r>
+        <w:rPr>
+          <w:rStyle w:val="AttributeTok"/>
+        </w:rPr>
+        <w:t xml:space="preserve">freq =</w:t>
+      </w:r>
+      <w:r>
+        <w:rPr>
+          <w:rStyle w:val="NormalTok"/>
+        </w:rPr>
+        <w:t xml:space="preserve"> </w:t>
+      </w:r>
+      <w:r>
+        <w:rPr>
+          <w:rStyle w:val="ConstantTok"/>
+        </w:rPr>
+        <w:t xml:space="preserve">FALSE</w:t>
+      </w:r>
+      <w:r>
+        <w:rPr>
+          <w:rStyle w:val="NormalTok"/>
+        </w:rPr>
+        <w:t xml:space="preserve">, </w:t>
+      </w:r>
+      <w:r>
+        <w:rPr>
+          <w:rStyle w:val="AttributeTok"/>
+        </w:rPr>
+        <w:t xml:space="preserve">main =</w:t>
+      </w:r>
+      <w:r>
+        <w:rPr>
+          <w:rStyle w:val="NormalTok"/>
+        </w:rPr>
+        <w:t xml:space="preserve"> </w:t>
+      </w:r>
+      <w:r>
+        <w:rPr>
+          <w:rStyle w:val="FunctionTok"/>
+        </w:rPr>
+        <w:t xml:space="preserve">paste</w:t>
+      </w:r>
+      <w:r>
+        <w:rPr>
+          <w:rStyle w:val="NormalTok"/>
+        </w:rPr>
+        <w:t xml:space="preserve">(</w:t>
+      </w:r>
+      <w:r>
+        <w:rPr>
+          <w:rStyle w:val="StringTok"/>
+        </w:rPr>
+        <w:t xml:space="preserve">"Histogram with Optimal b ="</w:t>
+      </w:r>
+      <w:r>
+        <w:rPr>
+          <w:rStyle w:val="NormalTok"/>
+        </w:rPr>
+        <w:t xml:space="preserve">, </w:t>
+      </w:r>
+      <w:r>
+        <w:rPr>
+          <w:rStyle w:val="FunctionTok"/>
+        </w:rPr>
+        <w:t xml:space="preserve">round</w:t>
+      </w:r>
+      <w:r>
+        <w:rPr>
+          <w:rStyle w:val="NormalTok"/>
+        </w:rPr>
+        <w:t xml:space="preserve">(optimal_b, </w:t>
+      </w:r>
+      <w:r>
+        <w:rPr>
+          <w:rStyle w:val="DecValTok"/>
+        </w:rPr>
+        <w:t xml:space="preserve">2</w:t>
+      </w:r>
+      <w:r>
+        <w:rPr>
+          <w:rStyle w:val="NormalTok"/>
+        </w:rPr>
+        <w:t xml:space="preserve">)))</w:t>
+      </w:r>
+    </w:p>
+    <w:p>
+      <w:pPr>
+        <w:pStyle w:val="FirstParagraph"/>
+      </w:pPr>
+      <w:r>
+        <w:drawing>
+          <wp:inline>
+            <wp:extent cx="4620126" cy="3696101"/>
+            <wp:effectExtent b="0" l="0" r="0" t="0"/>
+            <wp:docPr descr="" title="" id="47" name="Picture"/>
+            <a:graphic>
+              <a:graphicData uri="http://schemas.openxmlformats.org/drawingml/2006/picture">
+                <pic:pic>
+                  <pic:nvPicPr>
+                    <pic:cNvPr descr="Delivery1_files/figure-docx/unnamed-chunk-6-2.png" id="48" name="Picture"/>
+                    <pic:cNvPicPr>
+                      <a:picLocks noChangeArrowheads="1" noChangeAspect="1"/>
+                    </pic:cNvPicPr>
+                  </pic:nvPicPr>
+                  <pic:blipFill>
+                    <a:blip r:embed="rId46"/>
+                    <a:stretch>
+                      <a:fillRect/>
+                    </a:stretch>
+                  </pic:blipFill>
+                  <pic:spPr bwMode="auto">
+                    <a:xfrm>
+                      <a:off x="0" y="0"/>
+                      <a:ext cx="4620126" cy="3696101"/>
+                    </a:xfrm>
+                    <a:prstGeom prst="rect">
+                      <a:avLst/>
+                    </a:prstGeom>
+                    <a:noFill/>
+                    <a:ln w="9525">
+                      <a:noFill/>
+                      <a:headEnd/>
+                      <a:tailEnd/>
+                    </a:ln>
+                  </pic:spPr>
+                </pic:pic>
+              </a:graphicData>
+            </a:graphic>
+          </wp:inline>
+        </w:drawing>
+      </w:r>
+    </w:p>
+    <w:bookmarkEnd w:id="49"/>
     <w:sectPr/>
   </w:body>
 </w:document>

</xml_diff>